<commit_message>
units of randomization change
</commit_message>
<xml_diff>
--- a/answers/API_115_PS1_RCT_Questions.docx
+++ b/answers/API_115_PS1_RCT_Questions.docx
@@ -3219,39 +3219,7 @@
                 <w:i/>
                 <w:iCs/>
               </w:rPr>
-              <w:t>At the firm level: since</w:t>
-            </w:r>
-            <w:r>
-              <w:rPr>
-                <w:rFonts w:eastAsia="Times New Roman" w:cstheme="minorHAnsi"/>
-                <w:i/>
-                <w:iCs/>
-              </w:rPr>
-              <w:t xml:space="preserve"> data are collected from the same firms over multiple time periods, there </w:t>
-            </w:r>
-            <w:r>
-              <w:rPr>
-                <w:rFonts w:eastAsia="Times New Roman" w:cstheme="minorHAnsi"/>
-                <w:i/>
-                <w:iCs/>
-              </w:rPr>
-              <w:t>are</w:t>
-            </w:r>
-            <w:r>
-              <w:rPr>
-                <w:rFonts w:eastAsia="Times New Roman" w:cstheme="minorHAnsi"/>
-                <w:i/>
-                <w:iCs/>
-              </w:rPr>
-              <w:t xml:space="preserve"> correlations in the outcomes within each firm across time. Clustering at the firm level helps to address this issue by adjusting standard errors to reflect the dependency structure within firms. This approach acknowledges that observations within the same firm may be correlated due to unobserved factors or persistent characteristics of the firm</w:t>
-            </w:r>
-            <w:r>
-              <w:rPr>
-                <w:rFonts w:eastAsia="Times New Roman" w:cstheme="minorHAnsi"/>
-                <w:i/>
-                <w:iCs/>
-              </w:rPr>
-              <w:t>.</w:t>
+              <w:t>At the firm level: since data are collected from the same firms over multiple time periods, there are correlations in the outcomes within each firm across time. Clustering at the firm level helps to address this issue by adjusting standard errors to reflect the dependency structure within firms. This approach acknowledges that observations within the same firm may be correlated due to unobserved factors or persistent characteristics of the firm.</w:t>
             </w:r>
           </w:p>
         </w:tc>
@@ -4071,88 +4039,7 @@
                 <w:iCs/>
                 <w:color w:val="000000" w:themeColor="text1"/>
               </w:rPr>
-              <w:t>2. Multiple wave study design: i</w:t>
-            </w:r>
-            <w:r>
-              <w:rPr>
-                <w:rFonts w:cstheme="minorHAnsi"/>
-                <w:i/>
-                <w:iCs/>
-                <w:color w:val="000000" w:themeColor="text1"/>
-              </w:rPr>
-              <w:t xml:space="preserve">nstead of </w:t>
-            </w:r>
-            <w:r>
-              <w:rPr>
-                <w:rFonts w:cstheme="minorHAnsi"/>
-                <w:i/>
-                <w:iCs/>
-                <w:color w:val="000000" w:themeColor="text1"/>
-              </w:rPr>
-              <w:t>only focusing on</w:t>
-            </w:r>
-            <w:r>
-              <w:rPr>
-                <w:rFonts w:cstheme="minorHAnsi"/>
-                <w:i/>
-                <w:iCs/>
-                <w:color w:val="000000" w:themeColor="text1"/>
-              </w:rPr>
-              <w:t xml:space="preserve"> short-term outcomes, the </w:t>
-            </w:r>
-            <w:r>
-              <w:rPr>
-                <w:rFonts w:cstheme="minorHAnsi"/>
-                <w:i/>
-                <w:iCs/>
-                <w:color w:val="000000" w:themeColor="text1"/>
-              </w:rPr>
-              <w:t>researchers</w:t>
-            </w:r>
-            <w:r>
-              <w:rPr>
-                <w:rFonts w:cstheme="minorHAnsi"/>
-                <w:i/>
-                <w:iCs/>
-                <w:color w:val="000000" w:themeColor="text1"/>
-              </w:rPr>
-              <w:t xml:space="preserve"> </w:t>
-            </w:r>
-            <w:r>
-              <w:rPr>
-                <w:rFonts w:cstheme="minorHAnsi"/>
-                <w:i/>
-                <w:iCs/>
-                <w:color w:val="000000" w:themeColor="text1"/>
-              </w:rPr>
-              <w:t>collected data in multiple waves</w:t>
-            </w:r>
-            <w:r>
-              <w:rPr>
-                <w:rFonts w:cstheme="minorHAnsi"/>
-                <w:i/>
-                <w:iCs/>
-                <w:color w:val="000000" w:themeColor="text1"/>
-              </w:rPr>
-              <w:t xml:space="preserve"> over time. This allowed them to track changes in</w:t>
-            </w:r>
-            <w:r>
-              <w:rPr>
-                <w:rFonts w:cstheme="minorHAnsi"/>
-                <w:i/>
-                <w:iCs/>
-                <w:color w:val="000000" w:themeColor="text1"/>
-              </w:rPr>
-              <w:t xml:space="preserve"> profits over time, as well as account for attrition, and alleviates some concern about the randomization bias – with minimal non-compliance and attrition, it appears reasonable that these conditions would hold elsewhere</w:t>
-            </w:r>
-            <w:r>
-              <w:rPr>
-                <w:rFonts w:cstheme="minorHAnsi"/>
-                <w:i/>
-                <w:iCs/>
-                <w:color w:val="000000" w:themeColor="text1"/>
-              </w:rPr>
-              <w:t>.</w:t>
+              <w:t>2. Multiple wave study design: instead of only focusing on short-term outcomes, the researchers collected data in multiple waves over time. This allowed them to track changes in profits over time, as well as account for attrition, and alleviates some concern about the randomization bias – with minimal non-compliance and attrition, it appears reasonable that these conditions would hold elsewhere.</w:t>
             </w:r>
             <w:r>
               <w:rPr>
@@ -4871,19 +4758,7 @@
           <w:rPr>
             <w:rStyle w:val="Hyperlink"/>
           </w:rPr>
-          <w:t>Primer for w</w:t>
-        </w:r>
-        <w:r>
-          <w:rPr>
-            <w:rStyle w:val="Hyperlink"/>
-          </w:rPr>
-          <w:t>r</w:t>
-        </w:r>
-        <w:r>
-          <w:rPr>
-            <w:rStyle w:val="Hyperlink"/>
-          </w:rPr>
-          <w:t>iting functions</w:t>
+          <w:t>Primer for writing functions</w:t>
         </w:r>
       </w:hyperlink>
       <w:r>
@@ -5042,25 +4917,7 @@
             <w:sz w:val="24"/>
             <w:szCs w:val="24"/>
           </w:rPr>
-          <w:t>cheat-s</w:t>
-        </w:r>
-        <w:r>
-          <w:rPr>
-            <w:rStyle w:val="Hyperlink"/>
-            <w:rFonts w:ascii="Times New Roman" w:hAnsi="Times New Roman" w:cs="Times New Roman"/>
-            <w:sz w:val="24"/>
-            <w:szCs w:val="24"/>
-          </w:rPr>
-          <w:t>h</w:t>
-        </w:r>
-        <w:r>
-          <w:rPr>
-            <w:rStyle w:val="Hyperlink"/>
-            <w:rFonts w:ascii="Times New Roman" w:hAnsi="Times New Roman" w:cs="Times New Roman"/>
-            <w:sz w:val="24"/>
-            <w:szCs w:val="24"/>
-          </w:rPr>
-          <w:t>eet</w:t>
+          <w:t>cheat-sheet</w:t>
         </w:r>
       </w:hyperlink>
       <w:r>
@@ -5086,19 +4943,7 @@
           <w:rPr>
             <w:rStyle w:val="Hyperlink"/>
           </w:rPr>
-          <w:t>Fixed eff</w:t>
-        </w:r>
-        <w:r>
-          <w:rPr>
-            <w:rStyle w:val="Hyperlink"/>
-          </w:rPr>
-          <w:t>e</w:t>
-        </w:r>
-        <w:r>
-          <w:rPr>
-            <w:rStyle w:val="Hyperlink"/>
-          </w:rPr>
-          <w:t xml:space="preserve">cts with </w:t>
+          <w:t xml:space="preserve">Fixed effects with </w:t>
         </w:r>
         <w:proofErr w:type="spellStart"/>
         <w:r>
@@ -5127,19 +4972,7 @@
           <w:rPr>
             <w:rStyle w:val="Hyperlink"/>
           </w:rPr>
-          <w:t>Clustered stand</w:t>
-        </w:r>
-        <w:r>
-          <w:rPr>
-            <w:rStyle w:val="Hyperlink"/>
-          </w:rPr>
-          <w:t>a</w:t>
-        </w:r>
-        <w:r>
-          <w:rPr>
-            <w:rStyle w:val="Hyperlink"/>
-          </w:rPr>
-          <w:t xml:space="preserve">rd errors with </w:t>
+          <w:t xml:space="preserve">Clustered standard errors with </w:t>
         </w:r>
         <w:proofErr w:type="spellStart"/>
         <w:r>
@@ -5422,18 +5255,10 @@
                 <w:szCs w:val="18"/>
               </w:rPr>
               <w:drawing>
-                <wp:anchor distT="0" distB="0" distL="114300" distR="114300" simplePos="0" relativeHeight="251658240" behindDoc="0" locked="0" layoutInCell="1" allowOverlap="1" wp14:anchorId="0BC07133" wp14:editId="51ECA4B8">
-                  <wp:simplePos x="0" y="0"/>
-                  <wp:positionH relativeFrom="column">
-                    <wp:posOffset>131648</wp:posOffset>
-                  </wp:positionH>
-                  <wp:positionV relativeFrom="paragraph">
-                    <wp:posOffset>3175</wp:posOffset>
-                  </wp:positionV>
-                  <wp:extent cx="5323205" cy="914400"/>
-                  <wp:effectExtent l="0" t="0" r="0" b="0"/>
-                  <wp:wrapSquare wrapText="bothSides"/>
-                  <wp:docPr id="343954092" name="Picture 2" descr="A screenshot of a computer&#10;&#10;Description automatically generated"/>
+                <wp:inline distT="0" distB="0" distL="0" distR="0" wp14:anchorId="1C91BD97" wp14:editId="3646253A">
+                  <wp:extent cx="5152768" cy="882467"/>
+                  <wp:effectExtent l="0" t="0" r="3810" b="0"/>
+                  <wp:docPr id="537084853" name="Picture 1" descr="A screenshot of a computer&#10;&#10;Description automatically generated"/>
                   <wp:cNvGraphicFramePr>
                     <a:graphicFrameLocks xmlns:a="http://schemas.openxmlformats.org/drawingml/2006/main" noChangeAspect="1"/>
                   </wp:cNvGraphicFramePr>
@@ -5441,7 +5266,7 @@
                     <a:graphicData uri="http://schemas.openxmlformats.org/drawingml/2006/picture">
                       <pic:pic xmlns:pic="http://schemas.openxmlformats.org/drawingml/2006/picture">
                         <pic:nvPicPr>
-                          <pic:cNvPr id="343954092" name="Picture 2" descr="A screenshot of a computer&#10;&#10;Description automatically generated"/>
+                          <pic:cNvPr id="537084853" name="Picture 1" descr="A screenshot of a computer&#10;&#10;Description automatically generated"/>
                           <pic:cNvPicPr/>
                         </pic:nvPicPr>
                         <pic:blipFill>
@@ -5459,7 +5284,7 @@
                         <pic:spPr>
                           <a:xfrm>
                             <a:off x="0" y="0"/>
-                            <a:ext cx="5323205" cy="914400"/>
+                            <a:ext cx="5235854" cy="896696"/>
                           </a:xfrm>
                           <a:prstGeom prst="rect">
                             <a:avLst/>
@@ -5468,13 +5293,7 @@
                       </pic:pic>
                     </a:graphicData>
                   </a:graphic>
-                  <wp14:sizeRelH relativeFrom="page">
-                    <wp14:pctWidth>0</wp14:pctWidth>
-                  </wp14:sizeRelH>
-                  <wp14:sizeRelV relativeFrom="page">
-                    <wp14:pctHeight>0</wp14:pctHeight>
-                  </wp14:sizeRelV>
-                </wp:anchor>
+                </wp:inline>
               </w:drawing>
             </w:r>
             <w:r>
@@ -5800,6 +5619,7 @@
                 <w:rFonts w:ascii="Times New Roman" w:hAnsi="Times New Roman" w:cs="Times New Roman"/>
                 <w:i/>
               </w:rPr>
+              <w:lastRenderedPageBreak/>
               <w:t xml:space="preserve">With trimming: </w:t>
             </w:r>
           </w:p>
@@ -6526,15 +6346,7 @@
                 <w:i/>
                 <w:iCs/>
               </w:rPr>
-              <w:t>Can a mentorship program reduce recidivism rates among individuals upon release from prison compared to standard reentry support programs?</w:t>
-            </w:r>
-            <w:r>
-              <w:rPr>
-                <w:rFonts w:cstheme="minorHAnsi"/>
-                <w:i/>
-                <w:iCs/>
-              </w:rPr>
-              <w:t xml:space="preserve"> For a specific prison,</w:t>
+              <w:t>Can a mentorship program reduce recidivism rates among individuals upon release from prison compared to standard reentry support programs? For a specific prison,</w:t>
             </w:r>
             <w:r>
               <w:rPr>
@@ -6924,14 +6736,7 @@
                 <w:rFonts w:cstheme="minorHAnsi"/>
                 <w:i/>
               </w:rPr>
-              <w:t>By comparing recidivism rates between individuals enrolled in the mentorship program and those receiving standard reentry support services, we can assess the impact of mentorship on reducing the likelihood of reoffending post-release.</w:t>
-            </w:r>
-            <w:r>
-              <w:rPr>
-                <w:rFonts w:cstheme="minorHAnsi"/>
-                <w:i/>
-              </w:rPr>
-              <w:t xml:space="preserve"> Critical here is the success of randomization – that individuals receiving the mentorship program are on average similar at baseline to individuals who did not receive mentorship. </w:t>
+              <w:t xml:space="preserve">By comparing recidivism rates between individuals enrolled in the mentorship program and those receiving standard reentry support services, we can assess the impact of mentorship on reducing the likelihood of reoffending post-release. Critical here is the success of randomization – that individuals receiving the mentorship program are on average similar at baseline to individuals who did not receive mentorship. </w:t>
             </w:r>
             <w:r>
               <w:rPr>
@@ -11094,6 +10899,7 @@
   <w:style w:type="character" w:default="1" w:styleId="DefaultParagraphFont">
     <w:name w:val="Default Paragraph Font"/>
     <w:uiPriority w:val="1"/>
+    <w:semiHidden/>
     <w:unhideWhenUsed/>
   </w:style>
   <w:style w:type="table" w:default="1" w:styleId="TableNormal">

</xml_diff>